<commit_message>
Update map network doc
</commit_message>
<xml_diff>
--- a/Support/A - Guides and Documentation/How Map Network Server.docx
+++ b/Support/A - Guides and Documentation/How Map Network Server.docx
@@ -1,28 +1,236 @@
 
 <file path=word/document.xml><?xml version="1.0" encoding="utf-8"?>
-<w:document xmlns:wpc="http://schemas.microsoft.com/office/word/2010/wordprocessingCanvas" xmlns:cx="http://schemas.microsoft.com/office/drawing/2014/chartex" xmlns:cx1="http://schemas.microsoft.com/office/drawing/2015/9/8/chartex" xmlns:cx2="http://schemas.microsoft.com/office/drawing/2015/10/21/chartex" xmlns:cx3="http://schemas.microsoft.com/office/drawing/2016/5/9/chartex" xmlns:cx4="http://schemas.microsoft.com/office/drawing/2016/5/10/chartex" xmlns:cx5="http://schemas.microsoft.com/office/drawing/2016/5/11/chartex" xmlns:cx6="http://schemas.microsoft.com/office/drawing/2016/5/12/chartex" xmlns:cx7="http://schemas.microsoft.com/office/drawing/2016/5/13/chartex" xmlns:cx8="http://schemas.microsoft.com/office/drawing/2016/5/14/chartex" xmlns:mc="http://schemas.openxmlformats.org/markup-compatibility/2006" xmlns:aink="http://schemas.microsoft.com/office/drawing/2016/ink" xmlns:am3d="http://schemas.microsoft.com/office/drawing/2017/model3d" xmlns:o="urn:schemas-microsoft-com:office:office" xmlns:r="http://schemas.openxmlformats.org/officeDocument/2006/relationships" xmlns:m="http://schemas.openxmlformats.org/officeDocument/2006/math" xmlns:v="urn:schemas-microsoft-com:vml" xmlns:wp14="http://schemas.microsoft.com/office/word/2010/wordprocessingDrawing" xmlns:wp="http://schemas.openxmlformats.org/drawingml/2006/wordprocessingDrawing" xmlns:w10="urn:schemas-microsoft-com:office:word" xmlns:w="http://schemas.openxmlformats.org/wordprocessingml/2006/main" xmlns:w14="http://schemas.microsoft.com/office/word/2010/wordml" xmlns:w15="http://schemas.microsoft.com/office/word/2012/wordml" xmlns:w16cex="http://schemas.microsoft.com/office/word/2018/wordml/cex" xmlns:w16cid="http://schemas.microsoft.com/office/word/2016/wordml/cid" xmlns:w16="http://schemas.microsoft.com/office/word/2018/wordml" xmlns:w16se="http://schemas.microsoft.com/office/word/2015/wordml/symex" xmlns:wpg="http://schemas.microsoft.com/office/word/2010/wordprocessingGroup" xmlns:wpi="http://schemas.microsoft.com/office/word/2010/wordprocessingInk" xmlns:wne="http://schemas.microsoft.com/office/word/2006/wordml" xmlns:wps="http://schemas.microsoft.com/office/word/2010/wordprocessingShape" mc:Ignorable="w14 w15 w16se w16cid w16 w16cex wp14">
+<w:document xmlns:wpc="http://schemas.microsoft.com/office/word/2010/wordprocessingCanvas" xmlns:cx="http://schemas.microsoft.com/office/drawing/2014/chartex" xmlns:cx1="http://schemas.microsoft.com/office/drawing/2015/9/8/chartex" xmlns:cx2="http://schemas.microsoft.com/office/drawing/2015/10/21/chartex" xmlns:cx3="http://schemas.microsoft.com/office/drawing/2016/5/9/chartex" xmlns:cx4="http://schemas.microsoft.com/office/drawing/2016/5/10/chartex" xmlns:cx5="http://schemas.microsoft.com/office/drawing/2016/5/11/chartex" xmlns:cx6="http://schemas.microsoft.com/office/drawing/2016/5/12/chartex" xmlns:cx7="http://schemas.microsoft.com/office/drawing/2016/5/13/chartex" xmlns:cx8="http://schemas.microsoft.com/office/drawing/2016/5/14/chartex" xmlns:mc="http://schemas.openxmlformats.org/markup-compatibility/2006" xmlns:aink="http://schemas.microsoft.com/office/drawing/2016/ink" xmlns:am3d="http://schemas.microsoft.com/office/drawing/2017/model3d" xmlns:o="urn:schemas-microsoft-com:office:office" xmlns:r="http://schemas.openxmlformats.org/officeDocument/2006/relationships" xmlns:m="http://schemas.openxmlformats.org/officeDocument/2006/math" xmlns:v="urn:schemas-microsoft-com:vml" xmlns:wp14="http://schemas.microsoft.com/office/word/2010/wordprocessingDrawing" xmlns:wp="http://schemas.openxmlformats.org/drawingml/2006/wordprocessingDrawing" xmlns:w10="urn:schemas-microsoft-com:office:word" xmlns:w="http://schemas.openxmlformats.org/wordprocessingml/2006/main" xmlns:w14="http://schemas.microsoft.com/office/word/2010/wordml" xmlns:w15="http://schemas.microsoft.com/office/word/2012/wordml" xmlns:w16cex="http://schemas.microsoft.com/office/word/2018/wordml/cex" xmlns:w16cid="http://schemas.microsoft.com/office/word/2016/wordml/cid" xmlns:w16="http://schemas.microsoft.com/office/word/2018/wordml" xmlns:w16sdtdh="http://schemas.microsoft.com/office/word/2020/wordml/sdtdatahash" xmlns:w16se="http://schemas.microsoft.com/office/word/2015/wordml/symex" xmlns:wpg="http://schemas.microsoft.com/office/word/2010/wordprocessingGroup" xmlns:wpi="http://schemas.microsoft.com/office/word/2010/wordprocessingInk" xmlns:wne="http://schemas.microsoft.com/office/word/2006/wordml" xmlns:wps="http://schemas.microsoft.com/office/word/2010/wordprocessingShape" mc:Ignorable="w14 w15 w16se w16cid w16 w16cex w16sdtdh wp14">
   <w:body>
     <w:p>
       <w:pPr>
         <w:pStyle w:val="Heading1"/>
       </w:pPr>
       <w:r>
-        <w:t xml:space="preserve">Guide to </w:t>
-      </w:r>
-      <w:r>
-        <w:t>GLD and I2D2</w:t>
-      </w:r>
-      <w:r>
-        <w:t xml:space="preserve"> server</w:t>
-      </w:r>
-      <w:r>
-        <w:t>s</w:t>
+        <w:t>Guide to map a server</w:t>
       </w:r>
     </w:p>
     <w:p/>
     <w:p>
       <w:r>
-        <w:t>Within the File Explorer (framed yellow below) find the “Network” option on the left-hand side menu (red box at the bottom). If you use secondary click (right-click) on it, a pop-up appears giving different options. Click on “Map network drive…” (green box).</w:t>
+        <w:t>The mapping is using the Windows File Explorer. This is commonly</w:t>
+      </w:r>
+      <w:r>
+        <w:t xml:space="preserve"> a quick access application button on the bottom of the screen, depicted as a folder (red box in the image below) or </w:t>
+      </w:r>
+      <w:r>
+        <w:t>can be searched in the Windows search box (yellow box below).</w:t>
+      </w:r>
+    </w:p>
+    <w:p/>
+    <w:p>
+      <w:r>
+        <w:rPr>
+          <w:noProof/>
+        </w:rPr>
+        <w:drawing>
+          <wp:inline distT="0" distB="0" distL="0" distR="0" wp14:anchorId="1070374D" wp14:editId="3FA9F3D7">
+            <wp:extent cx="5943600" cy="4619625"/>
+            <wp:effectExtent l="0" t="0" r="0" b="9525"/>
+            <wp:docPr id="4" name="Picture 4"/>
+            <wp:cNvGraphicFramePr>
+              <a:graphicFrameLocks xmlns:a="http://schemas.openxmlformats.org/drawingml/2006/main" noChangeAspect="1"/>
+            </wp:cNvGraphicFramePr>
+            <a:graphic xmlns:a="http://schemas.openxmlformats.org/drawingml/2006/main">
+              <a:graphicData uri="http://schemas.openxmlformats.org/drawingml/2006/picture">
+                <pic:pic xmlns:pic="http://schemas.openxmlformats.org/drawingml/2006/picture">
+                  <pic:nvPicPr>
+                    <pic:cNvPr id="0" name="Picture 1"/>
+                    <pic:cNvPicPr>
+                      <a:picLocks noChangeAspect="1" noChangeArrowheads="1"/>
+                    </pic:cNvPicPr>
+                  </pic:nvPicPr>
+                  <pic:blipFill>
+                    <a:blip r:embed="rId11">
+                      <a:extLst>
+                        <a:ext uri="{28A0092B-C50C-407E-A947-70E740481C1C}">
+                          <a14:useLocalDpi xmlns:a14="http://schemas.microsoft.com/office/drawing/2010/main" val="0"/>
+                        </a:ext>
+                      </a:extLst>
+                    </a:blip>
+                    <a:srcRect/>
+                    <a:stretch>
+                      <a:fillRect/>
+                    </a:stretch>
+                  </pic:blipFill>
+                  <pic:spPr bwMode="auto">
+                    <a:xfrm>
+                      <a:off x="0" y="0"/>
+                      <a:ext cx="5943600" cy="4619625"/>
+                    </a:xfrm>
+                    <a:prstGeom prst="rect">
+                      <a:avLst/>
+                    </a:prstGeom>
+                    <a:noFill/>
+                    <a:ln>
+                      <a:noFill/>
+                    </a:ln>
+                  </pic:spPr>
+                </pic:pic>
+              </a:graphicData>
+            </a:graphic>
+          </wp:inline>
+        </w:drawing>
+      </w:r>
+    </w:p>
+    <w:p/>
+    <w:p>
+      <w:r>
+        <w:t xml:space="preserve">Within the File </w:t>
+      </w:r>
+      <w:r>
+        <w:t>E</w:t>
+      </w:r>
+      <w:r>
+        <w:t>xpl</w:t>
+      </w:r>
+      <w:r>
+        <w:t xml:space="preserve">orer, the Network </w:t>
+      </w:r>
+      <w:r>
+        <w:t>Access is usually at the bottom of the options on the left-hand frame (see option highlighted yellow in screenshot below).</w:t>
+      </w:r>
+    </w:p>
+    <w:p/>
+    <w:p>
+      <w:r>
+        <w:rPr>
+          <w:noProof/>
+        </w:rPr>
+        <w:lastRenderedPageBreak/>
+        <w:drawing>
+          <wp:inline distT="0" distB="0" distL="0" distR="0" wp14:anchorId="65C713CA" wp14:editId="4276D034">
+            <wp:extent cx="5943600" cy="5209540"/>
+            <wp:effectExtent l="0" t="0" r="0" b="0"/>
+            <wp:docPr id="5" name="Picture 5"/>
+            <wp:cNvGraphicFramePr>
+              <a:graphicFrameLocks xmlns:a="http://schemas.openxmlformats.org/drawingml/2006/main" noChangeAspect="1"/>
+            </wp:cNvGraphicFramePr>
+            <a:graphic xmlns:a="http://schemas.openxmlformats.org/drawingml/2006/main">
+              <a:graphicData uri="http://schemas.openxmlformats.org/drawingml/2006/picture">
+                <pic:pic xmlns:pic="http://schemas.openxmlformats.org/drawingml/2006/picture">
+                  <pic:nvPicPr>
+                    <pic:cNvPr id="1" name=""/>
+                    <pic:cNvPicPr/>
+                  </pic:nvPicPr>
+                  <pic:blipFill>
+                    <a:blip r:embed="rId12"/>
+                    <a:stretch>
+                      <a:fillRect/>
+                    </a:stretch>
+                  </pic:blipFill>
+                  <pic:spPr>
+                    <a:xfrm>
+                      <a:off x="0" y="0"/>
+                      <a:ext cx="5943600" cy="5209540"/>
+                    </a:xfrm>
+                    <a:prstGeom prst="rect">
+                      <a:avLst/>
+                    </a:prstGeom>
+                  </pic:spPr>
+                </pic:pic>
+              </a:graphicData>
+            </a:graphic>
+          </wp:inline>
+        </w:drawing>
+      </w:r>
+    </w:p>
+    <w:p/>
+    <w:p>
+      <w:r>
+        <w:t xml:space="preserve">Commonly, World Bank </w:t>
+      </w:r>
+      <w:r>
+        <w:t xml:space="preserve">Windows environments do not allow to use primary click on this option. </w:t>
+      </w:r>
+      <w:r>
+        <w:t>If this is done the error shown below will pop up.</w:t>
+      </w:r>
+    </w:p>
+    <w:p/>
+    <w:p>
+      <w:r>
+        <w:rPr>
+          <w:noProof/>
+        </w:rPr>
+        <w:lastRenderedPageBreak/>
+        <w:drawing>
+          <wp:inline distT="0" distB="0" distL="0" distR="0" wp14:anchorId="3A14CE4C" wp14:editId="652A3922">
+            <wp:extent cx="5876925" cy="2666365"/>
+            <wp:effectExtent l="0" t="0" r="9525" b="635"/>
+            <wp:docPr id="6" name="Picture 6"/>
+            <wp:cNvGraphicFramePr>
+              <a:graphicFrameLocks xmlns:a="http://schemas.openxmlformats.org/drawingml/2006/main" noChangeAspect="1"/>
+            </wp:cNvGraphicFramePr>
+            <a:graphic xmlns:a="http://schemas.openxmlformats.org/drawingml/2006/main">
+              <a:graphicData uri="http://schemas.openxmlformats.org/drawingml/2006/picture">
+                <pic:pic xmlns:pic="http://schemas.openxmlformats.org/drawingml/2006/picture">
+                  <pic:nvPicPr>
+                    <pic:cNvPr id="1" name=""/>
+                    <pic:cNvPicPr/>
+                  </pic:nvPicPr>
+                  <pic:blipFill rotWithShape="1">
+                    <a:blip r:embed="rId13"/>
+                    <a:srcRect l="321" r="801"/>
+                    <a:stretch/>
+                  </pic:blipFill>
+                  <pic:spPr bwMode="auto">
+                    <a:xfrm>
+                      <a:off x="0" y="0"/>
+                      <a:ext cx="5876925" cy="2666365"/>
+                    </a:xfrm>
+                    <a:prstGeom prst="rect">
+                      <a:avLst/>
+                    </a:prstGeom>
+                    <a:ln>
+                      <a:noFill/>
+                    </a:ln>
+                    <a:extLst>
+                      <a:ext uri="{53640926-AAD7-44D8-BBD7-CCE9431645EC}">
+                        <a14:shadowObscured xmlns:a14="http://schemas.microsoft.com/office/drawing/2010/main"/>
+                      </a:ext>
+                    </a:extLst>
+                  </pic:spPr>
+                </pic:pic>
+              </a:graphicData>
+            </a:graphic>
+          </wp:inline>
+        </w:drawing>
+      </w:r>
+    </w:p>
+    <w:p/>
+    <w:p>
+      <w:r>
+        <w:t>Thus, w</w:t>
+      </w:r>
+      <w:r>
+        <w:t xml:space="preserve">ithin the File Explorer (framed yellow below) find the “Network” option </w:t>
+      </w:r>
+      <w:r>
+        <w:t>and</w:t>
+      </w:r>
+      <w:r>
+        <w:t xml:space="preserve"> use </w:t>
+      </w:r>
+      <w:r>
+        <w:rPr>
+          <w:u w:val="single"/>
+        </w:rPr>
+        <w:t>secondary click</w:t>
+      </w:r>
+      <w:r>
+        <w:t xml:space="preserve"> (right-click) on it</w:t>
+      </w:r>
+      <w:r>
+        <w:t xml:space="preserve">. Then </w:t>
+      </w:r>
+      <w:r>
+        <w:t>a pop-up appears giving different options. Click on “Map network drive…” (green box).</w:t>
       </w:r>
     </w:p>
     <w:p>
@@ -48,7 +256,7 @@
                     </pic:cNvPicPr>
                   </pic:nvPicPr>
                   <pic:blipFill>
-                    <a:blip r:embed="rId6">
+                    <a:blip r:embed="rId14">
                       <a:extLst>
                         <a:ext uri="{28A0092B-C50C-407E-A947-70E740481C1C}">
                           <a14:useLocalDpi xmlns:a14="http://schemas.microsoft.com/office/drawing/2010/main" val="0"/>
@@ -80,16 +288,29 @@
         </w:drawing>
       </w:r>
     </w:p>
-    <w:p>
-      <w:r>
-        <w:t>This will in turn cause another pop-up window to appear (shown below). You need to select what letter the mapped drive ought to have by choosing a letter (drop down box appears by clicking on the arrow in the red box). You also need to define the address the mapping should go to (green box). The two servers we will be working with are:</w:t>
+    <w:p/>
+    <w:p>
+      <w:r>
+        <w:lastRenderedPageBreak/>
+        <w:t>This will in turn cause another pop-up window to appear (shown below). You need to select what letter the mapped drive ought to have by choosing a letter (drop down box appears by clicking on the arrow in the red box</w:t>
+      </w:r>
+      <w:r>
+        <w:t xml:space="preserve"> – use any letter except G, which is used behind the scenes by IT</w:t>
+      </w:r>
+      <w:r>
+        <w:t xml:space="preserve">). </w:t>
+      </w:r>
+    </w:p>
+    <w:p>
+      <w:r>
+        <w:t>You also need to define the address the mapping should go to (green box). The two servers we will be working with are:</w:t>
       </w:r>
     </w:p>
     <w:p>
       <w:pPr>
         <w:ind w:left="720"/>
       </w:pPr>
-      <w:hyperlink r:id="rId7" w:history="1">
+      <w:hyperlink r:id="rId15" w:history="1">
         <w:r>
           <w:rPr>
             <w:rStyle w:val="Hyperlink"/>
@@ -102,7 +323,7 @@
       <w:pPr>
         <w:ind w:left="720"/>
       </w:pPr>
-      <w:hyperlink r:id="rId8" w:history="1">
+      <w:hyperlink r:id="rId16" w:history="1">
         <w:r>
           <w:rPr>
             <w:rStyle w:val="Hyperlink"/>
@@ -119,6 +340,7 @@
         <w:t xml:space="preserve"> Click on it and the process should be complete. </w:t>
       </w:r>
     </w:p>
+    <w:p/>
     <w:p>
       <w:pPr>
         <w:jc w:val="center"/>
@@ -127,7 +349,6 @@
         <w:rPr>
           <w:noProof/>
         </w:rPr>
-        <w:lastRenderedPageBreak/>
         <w:drawing>
           <wp:inline distT="0" distB="0" distL="0" distR="0" wp14:anchorId="24AE2D6A" wp14:editId="700324DE">
             <wp:extent cx="4761949" cy="3515533"/>
@@ -146,7 +367,7 @@
                     </pic:cNvPicPr>
                   </pic:nvPicPr>
                   <pic:blipFill>
-                    <a:blip r:embed="rId9">
+                    <a:blip r:embed="rId17">
                       <a:extLst>
                         <a:ext uri="{28A0092B-C50C-407E-A947-70E740481C1C}">
                           <a14:useLocalDpi xmlns:a14="http://schemas.microsoft.com/office/drawing/2010/main" val="0"/>
@@ -178,20 +399,32 @@
         </w:drawing>
       </w:r>
     </w:p>
+    <w:p/>
     <w:p>
       <w:r>
         <w:t>After finishing the new servers should be added and available under the “This PC” (or your name for your device) header.</w:t>
       </w:r>
     </w:p>
     <w:p>
-      <w:r>
+      <w:pPr>
         <w:rPr>
           <w:noProof/>
         </w:rPr>
+      </w:pPr>
+    </w:p>
+    <w:p>
+      <w:pPr>
+        <w:ind w:left="720"/>
+      </w:pPr>
+      <w:r>
+        <w:rPr>
+          <w:noProof/>
+        </w:rPr>
+        <w:lastRenderedPageBreak/>
         <w:drawing>
-          <wp:inline distT="0" distB="0" distL="0" distR="0" wp14:anchorId="591C7AB0" wp14:editId="326771CE">
-            <wp:extent cx="2080943" cy="3143250"/>
-            <wp:effectExtent l="0" t="0" r="0" b="0"/>
+          <wp:inline distT="0" distB="0" distL="0" distR="0" wp14:anchorId="2E05D314" wp14:editId="2B0285D0">
+            <wp:extent cx="2171700" cy="3057525"/>
+            <wp:effectExtent l="0" t="0" r="0" b="9525"/>
             <wp:docPr id="1" name="Picture 1"/>
             <wp:cNvGraphicFramePr>
               <a:graphicFrameLocks xmlns:a="http://schemas.openxmlformats.org/drawingml/2006/main" noChangeAspect="1"/>
@@ -204,14 +437,14 @@
                     <pic:cNvPicPr/>
                   </pic:nvPicPr>
                   <pic:blipFill rotWithShape="1">
-                    <a:blip r:embed="rId10"/>
-                    <a:srcRect l="2030"/>
+                    <a:blip r:embed="rId18"/>
+                    <a:srcRect l="2146" r="-1"/>
                     <a:stretch/>
                   </pic:blipFill>
                   <pic:spPr bwMode="auto">
                     <a:xfrm>
                       <a:off x="0" y="0"/>
-                      <a:ext cx="2080943" cy="3143250"/>
+                      <a:ext cx="2171700" cy="3057525"/>
                     </a:xfrm>
                     <a:prstGeom prst="rect">
                       <a:avLst/>
@@ -243,7 +476,7 @@
 </file>
 
 <file path=word/endnotes.xml><?xml version="1.0" encoding="utf-8"?>
-<w:endnotes xmlns:wpc="http://schemas.microsoft.com/office/word/2010/wordprocessingCanvas" xmlns:cx="http://schemas.microsoft.com/office/drawing/2014/chartex" xmlns:cx1="http://schemas.microsoft.com/office/drawing/2015/9/8/chartex" xmlns:cx2="http://schemas.microsoft.com/office/drawing/2015/10/21/chartex" xmlns:cx3="http://schemas.microsoft.com/office/drawing/2016/5/9/chartex" xmlns:cx4="http://schemas.microsoft.com/office/drawing/2016/5/10/chartex" xmlns:cx5="http://schemas.microsoft.com/office/drawing/2016/5/11/chartex" xmlns:cx6="http://schemas.microsoft.com/office/drawing/2016/5/12/chartex" xmlns:cx7="http://schemas.microsoft.com/office/drawing/2016/5/13/chartex" xmlns:cx8="http://schemas.microsoft.com/office/drawing/2016/5/14/chartex" xmlns:mc="http://schemas.openxmlformats.org/markup-compatibility/2006" xmlns:aink="http://schemas.microsoft.com/office/drawing/2016/ink" xmlns:am3d="http://schemas.microsoft.com/office/drawing/2017/model3d" xmlns:o="urn:schemas-microsoft-com:office:office" xmlns:r="http://schemas.openxmlformats.org/officeDocument/2006/relationships" xmlns:m="http://schemas.openxmlformats.org/officeDocument/2006/math" xmlns:v="urn:schemas-microsoft-com:vml" xmlns:wp14="http://schemas.microsoft.com/office/word/2010/wordprocessingDrawing" xmlns:wp="http://schemas.openxmlformats.org/drawingml/2006/wordprocessingDrawing" xmlns:w10="urn:schemas-microsoft-com:office:word" xmlns:w="http://schemas.openxmlformats.org/wordprocessingml/2006/main" xmlns:w14="http://schemas.microsoft.com/office/word/2010/wordml" xmlns:w15="http://schemas.microsoft.com/office/word/2012/wordml" xmlns:w16cex="http://schemas.microsoft.com/office/word/2018/wordml/cex" xmlns:w16cid="http://schemas.microsoft.com/office/word/2016/wordml/cid" xmlns:w16="http://schemas.microsoft.com/office/word/2018/wordml" xmlns:w16se="http://schemas.microsoft.com/office/word/2015/wordml/symex" xmlns:wpg="http://schemas.microsoft.com/office/word/2010/wordprocessingGroup" xmlns:wpi="http://schemas.microsoft.com/office/word/2010/wordprocessingInk" xmlns:wne="http://schemas.microsoft.com/office/word/2006/wordml" xmlns:wps="http://schemas.microsoft.com/office/word/2010/wordprocessingShape" mc:Ignorable="w14 w15 w16se w16cid w16 w16cex wp14">
+<w:endnotes xmlns:wpc="http://schemas.microsoft.com/office/word/2010/wordprocessingCanvas" xmlns:cx="http://schemas.microsoft.com/office/drawing/2014/chartex" xmlns:cx1="http://schemas.microsoft.com/office/drawing/2015/9/8/chartex" xmlns:cx2="http://schemas.microsoft.com/office/drawing/2015/10/21/chartex" xmlns:cx3="http://schemas.microsoft.com/office/drawing/2016/5/9/chartex" xmlns:cx4="http://schemas.microsoft.com/office/drawing/2016/5/10/chartex" xmlns:cx5="http://schemas.microsoft.com/office/drawing/2016/5/11/chartex" xmlns:cx6="http://schemas.microsoft.com/office/drawing/2016/5/12/chartex" xmlns:cx7="http://schemas.microsoft.com/office/drawing/2016/5/13/chartex" xmlns:cx8="http://schemas.microsoft.com/office/drawing/2016/5/14/chartex" xmlns:mc="http://schemas.openxmlformats.org/markup-compatibility/2006" xmlns:aink="http://schemas.microsoft.com/office/drawing/2016/ink" xmlns:am3d="http://schemas.microsoft.com/office/drawing/2017/model3d" xmlns:o="urn:schemas-microsoft-com:office:office" xmlns:r="http://schemas.openxmlformats.org/officeDocument/2006/relationships" xmlns:m="http://schemas.openxmlformats.org/officeDocument/2006/math" xmlns:v="urn:schemas-microsoft-com:vml" xmlns:wp14="http://schemas.microsoft.com/office/word/2010/wordprocessingDrawing" xmlns:wp="http://schemas.openxmlformats.org/drawingml/2006/wordprocessingDrawing" xmlns:w10="urn:schemas-microsoft-com:office:word" xmlns:w="http://schemas.openxmlformats.org/wordprocessingml/2006/main" xmlns:w14="http://schemas.microsoft.com/office/word/2010/wordml" xmlns:w15="http://schemas.microsoft.com/office/word/2012/wordml" xmlns:w16cex="http://schemas.microsoft.com/office/word/2018/wordml/cex" xmlns:w16cid="http://schemas.microsoft.com/office/word/2016/wordml/cid" xmlns:w16="http://schemas.microsoft.com/office/word/2018/wordml" xmlns:w16sdtdh="http://schemas.microsoft.com/office/word/2020/wordml/sdtdatahash" xmlns:w16se="http://schemas.microsoft.com/office/word/2015/wordml/symex" xmlns:wpg="http://schemas.microsoft.com/office/word/2010/wordprocessingGroup" xmlns:wpi="http://schemas.microsoft.com/office/word/2010/wordprocessingInk" xmlns:wne="http://schemas.microsoft.com/office/word/2006/wordml" xmlns:wps="http://schemas.microsoft.com/office/word/2010/wordprocessingShape" mc:Ignorable="w14 w15 w16se w16cid w16 w16cex w16sdtdh wp14">
   <w:endnote w:type="separator" w:id="-1">
     <w:p>
       <w:pPr>
@@ -262,13 +495,20 @@
       <w:r>
         <w:continuationSeparator/>
       </w:r>
+    </w:p>
+  </w:endnote>
+  <w:endnote w:type="continuationNotice" w:id="1">
+    <w:p>
+      <w:pPr>
+        <w:spacing w:after="0" w:line="240" w:lineRule="auto"/>
+      </w:pPr>
     </w:p>
   </w:endnote>
 </w:endnotes>
 </file>
 
 <file path=word/footnotes.xml><?xml version="1.0" encoding="utf-8"?>
-<w:footnotes xmlns:wpc="http://schemas.microsoft.com/office/word/2010/wordprocessingCanvas" xmlns:cx="http://schemas.microsoft.com/office/drawing/2014/chartex" xmlns:cx1="http://schemas.microsoft.com/office/drawing/2015/9/8/chartex" xmlns:cx2="http://schemas.microsoft.com/office/drawing/2015/10/21/chartex" xmlns:cx3="http://schemas.microsoft.com/office/drawing/2016/5/9/chartex" xmlns:cx4="http://schemas.microsoft.com/office/drawing/2016/5/10/chartex" xmlns:cx5="http://schemas.microsoft.com/office/drawing/2016/5/11/chartex" xmlns:cx6="http://schemas.microsoft.com/office/drawing/2016/5/12/chartex" xmlns:cx7="http://schemas.microsoft.com/office/drawing/2016/5/13/chartex" xmlns:cx8="http://schemas.microsoft.com/office/drawing/2016/5/14/chartex" xmlns:mc="http://schemas.openxmlformats.org/markup-compatibility/2006" xmlns:aink="http://schemas.microsoft.com/office/drawing/2016/ink" xmlns:am3d="http://schemas.microsoft.com/office/drawing/2017/model3d" xmlns:o="urn:schemas-microsoft-com:office:office" xmlns:r="http://schemas.openxmlformats.org/officeDocument/2006/relationships" xmlns:m="http://schemas.openxmlformats.org/officeDocument/2006/math" xmlns:v="urn:schemas-microsoft-com:vml" xmlns:wp14="http://schemas.microsoft.com/office/word/2010/wordprocessingDrawing" xmlns:wp="http://schemas.openxmlformats.org/drawingml/2006/wordprocessingDrawing" xmlns:w10="urn:schemas-microsoft-com:office:word" xmlns:w="http://schemas.openxmlformats.org/wordprocessingml/2006/main" xmlns:w14="http://schemas.microsoft.com/office/word/2010/wordml" xmlns:w15="http://schemas.microsoft.com/office/word/2012/wordml" xmlns:w16cex="http://schemas.microsoft.com/office/word/2018/wordml/cex" xmlns:w16cid="http://schemas.microsoft.com/office/word/2016/wordml/cid" xmlns:w16="http://schemas.microsoft.com/office/word/2018/wordml" xmlns:w16se="http://schemas.microsoft.com/office/word/2015/wordml/symex" xmlns:wpg="http://schemas.microsoft.com/office/word/2010/wordprocessingGroup" xmlns:wpi="http://schemas.microsoft.com/office/word/2010/wordprocessingInk" xmlns:wne="http://schemas.microsoft.com/office/word/2006/wordml" xmlns:wps="http://schemas.microsoft.com/office/word/2010/wordprocessingShape" mc:Ignorable="w14 w15 w16se w16cid w16 w16cex wp14">
+<w:footnotes xmlns:wpc="http://schemas.microsoft.com/office/word/2010/wordprocessingCanvas" xmlns:cx="http://schemas.microsoft.com/office/drawing/2014/chartex" xmlns:cx1="http://schemas.microsoft.com/office/drawing/2015/9/8/chartex" xmlns:cx2="http://schemas.microsoft.com/office/drawing/2015/10/21/chartex" xmlns:cx3="http://schemas.microsoft.com/office/drawing/2016/5/9/chartex" xmlns:cx4="http://schemas.microsoft.com/office/drawing/2016/5/10/chartex" xmlns:cx5="http://schemas.microsoft.com/office/drawing/2016/5/11/chartex" xmlns:cx6="http://schemas.microsoft.com/office/drawing/2016/5/12/chartex" xmlns:cx7="http://schemas.microsoft.com/office/drawing/2016/5/13/chartex" xmlns:cx8="http://schemas.microsoft.com/office/drawing/2016/5/14/chartex" xmlns:mc="http://schemas.openxmlformats.org/markup-compatibility/2006" xmlns:aink="http://schemas.microsoft.com/office/drawing/2016/ink" xmlns:am3d="http://schemas.microsoft.com/office/drawing/2017/model3d" xmlns:o="urn:schemas-microsoft-com:office:office" xmlns:r="http://schemas.openxmlformats.org/officeDocument/2006/relationships" xmlns:m="http://schemas.openxmlformats.org/officeDocument/2006/math" xmlns:v="urn:schemas-microsoft-com:vml" xmlns:wp14="http://schemas.microsoft.com/office/word/2010/wordprocessingDrawing" xmlns:wp="http://schemas.openxmlformats.org/drawingml/2006/wordprocessingDrawing" xmlns:w10="urn:schemas-microsoft-com:office:word" xmlns:w="http://schemas.openxmlformats.org/wordprocessingml/2006/main" xmlns:w14="http://schemas.microsoft.com/office/word/2010/wordml" xmlns:w15="http://schemas.microsoft.com/office/word/2012/wordml" xmlns:w16cex="http://schemas.microsoft.com/office/word/2018/wordml/cex" xmlns:w16cid="http://schemas.microsoft.com/office/word/2016/wordml/cid" xmlns:w16="http://schemas.microsoft.com/office/word/2018/wordml" xmlns:w16sdtdh="http://schemas.microsoft.com/office/word/2020/wordml/sdtdatahash" xmlns:w16se="http://schemas.microsoft.com/office/word/2015/wordml/symex" xmlns:wpg="http://schemas.microsoft.com/office/word/2010/wordprocessingGroup" xmlns:wpi="http://schemas.microsoft.com/office/word/2010/wordprocessingInk" xmlns:wne="http://schemas.microsoft.com/office/word/2006/wordml" xmlns:wps="http://schemas.microsoft.com/office/word/2010/wordprocessingShape" mc:Ignorable="w14 w15 w16se w16cid w16 w16cex w16sdtdh wp14">
   <w:footnote w:type="separator" w:id="-1">
     <w:p>
       <w:pPr>
@@ -287,13 +527,20 @@
       <w:r>
         <w:continuationSeparator/>
       </w:r>
+    </w:p>
+  </w:footnote>
+  <w:footnote w:type="continuationNotice" w:id="1">
+    <w:p>
+      <w:pPr>
+        <w:spacing w:after="0" w:line="240" w:lineRule="auto"/>
+      </w:pPr>
     </w:p>
   </w:footnote>
 </w:footnotes>
 </file>
 
 <file path=word/styles.xml><?xml version="1.0" encoding="utf-8"?>
-<w:styles xmlns:mc="http://schemas.openxmlformats.org/markup-compatibility/2006" xmlns:r="http://schemas.openxmlformats.org/officeDocument/2006/relationships" xmlns:w="http://schemas.openxmlformats.org/wordprocessingml/2006/main" xmlns:w14="http://schemas.microsoft.com/office/word/2010/wordml" xmlns:w15="http://schemas.microsoft.com/office/word/2012/wordml" xmlns:w16cex="http://schemas.microsoft.com/office/word/2018/wordml/cex" xmlns:w16cid="http://schemas.microsoft.com/office/word/2016/wordml/cid" xmlns:w16="http://schemas.microsoft.com/office/word/2018/wordml" xmlns:w16se="http://schemas.microsoft.com/office/word/2015/wordml/symex" mc:Ignorable="w14 w15 w16se w16cid w16 w16cex">
+<w:styles xmlns:mc="http://schemas.openxmlformats.org/markup-compatibility/2006" xmlns:r="http://schemas.openxmlformats.org/officeDocument/2006/relationships" xmlns:w="http://schemas.openxmlformats.org/wordprocessingml/2006/main" xmlns:w14="http://schemas.microsoft.com/office/word/2010/wordml" xmlns:w15="http://schemas.microsoft.com/office/word/2012/wordml" xmlns:w16cex="http://schemas.microsoft.com/office/word/2018/wordml/cex" xmlns:w16cid="http://schemas.microsoft.com/office/word/2016/wordml/cid" xmlns:w16="http://schemas.microsoft.com/office/word/2018/wordml" xmlns:w16sdtdh="http://schemas.microsoft.com/office/word/2020/wordml/sdtdatahash" xmlns:w16se="http://schemas.microsoft.com/office/word/2015/wordml/symex" mc:Ignorable="w14 w15 w16se w16cid w16 w16cex w16sdtdh">
   <w:docDefaults>
     <w:rPrDefault>
       <w:rPr>
@@ -829,6 +1076,54 @@
       <w:szCs w:val="32"/>
     </w:rPr>
   </w:style>
+  <w:style w:type="paragraph" w:styleId="Header">
+    <w:name w:val="header"/>
+    <w:basedOn w:val="Normal"/>
+    <w:link w:val="HeaderChar"/>
+    <w:uiPriority w:val="99"/>
+    <w:semiHidden/>
+    <w:unhideWhenUsed/>
+    <w:rsid w:val="00D66F9E"/>
+    <w:pPr>
+      <w:tabs>
+        <w:tab w:val="center" w:pos="4513"/>
+        <w:tab w:val="right" w:pos="9026"/>
+      </w:tabs>
+      <w:spacing w:after="0" w:line="240" w:lineRule="auto"/>
+    </w:pPr>
+  </w:style>
+  <w:style w:type="character" w:customStyle="1" w:styleId="HeaderChar">
+    <w:name w:val="Header Char"/>
+    <w:basedOn w:val="DefaultParagraphFont"/>
+    <w:link w:val="Header"/>
+    <w:uiPriority w:val="99"/>
+    <w:semiHidden/>
+    <w:rsid w:val="00D66F9E"/>
+  </w:style>
+  <w:style w:type="paragraph" w:styleId="Footer">
+    <w:name w:val="footer"/>
+    <w:basedOn w:val="Normal"/>
+    <w:link w:val="FooterChar"/>
+    <w:uiPriority w:val="99"/>
+    <w:semiHidden/>
+    <w:unhideWhenUsed/>
+    <w:rsid w:val="00D66F9E"/>
+    <w:pPr>
+      <w:tabs>
+        <w:tab w:val="center" w:pos="4513"/>
+        <w:tab w:val="right" w:pos="9026"/>
+      </w:tabs>
+      <w:spacing w:after="0" w:line="240" w:lineRule="auto"/>
+    </w:pPr>
+  </w:style>
+  <w:style w:type="character" w:customStyle="1" w:styleId="FooterChar">
+    <w:name w:val="Footer Char"/>
+    <w:basedOn w:val="DefaultParagraphFont"/>
+    <w:link w:val="Footer"/>
+    <w:uiPriority w:val="99"/>
+    <w:semiHidden/>
+    <w:rsid w:val="00D66F9E"/>
+  </w:style>
 </w:styles>
 </file>
 
@@ -1125,4 +1420,345 @@
     </a:ext>
   </a:extLst>
 </a:theme>
+</file>
+
+<file path=customXml/item1.xml><?xml version="1.0" encoding="utf-8"?>
+<p:properties xmlns:p="http://schemas.microsoft.com/office/2006/metadata/properties" xmlns:xsi="http://www.w3.org/2001/XMLSchema-instance" xmlns:pc="http://schemas.microsoft.com/office/infopath/2007/PartnerControls">
+  <documentManagement>
+    <i008215bacac45029ee8cafff4c8e93b xmlns="3e02667f-0271-471b-bd6e-11a2e16def1d">
+      <Terms xmlns="http://schemas.microsoft.com/office/infopath/2007/PartnerControls">
+        <TermInfo xmlns="http://schemas.microsoft.com/office/infopath/2007/PartnerControls">
+          <TermName xmlns="http://schemas.microsoft.com/office/infopath/2007/PartnerControls">HSJDR</TermName>
+          <TermId xmlns="http://schemas.microsoft.com/office/infopath/2007/PartnerControls">b82b4e50-8b87-486b-adae-4a5ffb2d1593</TermId>
+        </TermInfo>
+      </Terms>
+    </i008215bacac45029ee8cafff4c8e93b>
+    <Abstract xmlns="3e02667f-0271-471b-bd6e-11a2e16def1d" xsi:nil="true"/>
+    <WBDocs_Access_To_Info_Exception xmlns="3e02667f-0271-471b-bd6e-11a2e16def1d">12. Not Assessed</WBDocs_Access_To_Info_Exception>
+    <TaxCatchAll xmlns="3e02667f-0271-471b-bd6e-11a2e16def1d">
+      <Value>5</Value>
+      <Value>3</Value>
+    </TaxCatchAll>
+    <o1cb080a3dca4eb8a0fd03c7cc8bf8f7 xmlns="3e02667f-0271-471b-bd6e-11a2e16def1d">
+      <Terms xmlns="http://schemas.microsoft.com/office/infopath/2007/PartnerControls"/>
+    </o1cb080a3dca4eb8a0fd03c7cc8bf8f7>
+    <OneCMS_Subcategory xmlns="3e02667f-0271-471b-bd6e-11a2e16def1d" xsi:nil="true"/>
+    <WBDocs_Information_Classification xmlns="3e02667f-0271-471b-bd6e-11a2e16def1d">Official Use Only</WBDocs_Information_Classification>
+    <OneCMS_Category xmlns="3e02667f-0271-471b-bd6e-11a2e16def1d" xsi:nil="true"/>
+    <WBDocs_Document_Date xmlns="3e02667f-0271-471b-bd6e-11a2e16def1d">2021-09-09T08:50:20+00:00</WBDocs_Document_Date>
+  </documentManagement>
+</p:properties>
+</file>
+
+<file path=customXml/item2.xml><?xml version="1.0" encoding="utf-8"?>
+<ct:contentTypeSchema xmlns:ct="http://schemas.microsoft.com/office/2006/metadata/contentType" xmlns:ma="http://schemas.microsoft.com/office/2006/metadata/properties/metaAttributes" ct:_="" ma:_="" ma:contentTypeName="WBDocument" ma:contentTypeID="0x010100F4C63C3BD852AE468EAEFD0E6C57C64F020023FF955149D2434D9634B069E3D44A42" ma:contentTypeVersion="49" ma:contentTypeDescription="" ma:contentTypeScope="" ma:versionID="765f642684fa63bc1b9312c368d0b6a5">
+  <xsd:schema xmlns:xsd="http://www.w3.org/2001/XMLSchema" xmlns:xs="http://www.w3.org/2001/XMLSchema" xmlns:p="http://schemas.microsoft.com/office/2006/metadata/properties" xmlns:ns3="3e02667f-0271-471b-bd6e-11a2e16def1d" targetNamespace="http://schemas.microsoft.com/office/2006/metadata/properties" ma:root="true" ma:fieldsID="e953fe045711556fedbcbd575ad79d22" ns3:_="">
+    <xsd:import namespace="3e02667f-0271-471b-bd6e-11a2e16def1d"/>
+    <xsd:element name="properties">
+      <xsd:complexType>
+        <xsd:sequence>
+          <xsd:element name="documentManagement">
+            <xsd:complexType>
+              <xsd:all>
+                <xsd:element ref="ns3:WBDocs_Document_Date" minOccurs="0"/>
+                <xsd:element ref="ns3:WBDocs_Information_Classification"/>
+                <xsd:element ref="ns3:TaxCatchAll" minOccurs="0"/>
+                <xsd:element ref="ns3:TaxCatchAllLabel" minOccurs="0"/>
+                <xsd:element ref="ns3:_dlc_DocId" minOccurs="0"/>
+                <xsd:element ref="ns3:_dlc_DocIdUrl" minOccurs="0"/>
+                <xsd:element ref="ns3:_dlc_DocIdPersistId" minOccurs="0"/>
+                <xsd:element ref="ns3:WBDocs_Access_To_Info_Exception" minOccurs="0"/>
+                <xsd:element ref="ns3:o1cb080a3dca4eb8a0fd03c7cc8bf8f7" minOccurs="0"/>
+                <xsd:element ref="ns3:i008215bacac45029ee8cafff4c8e93b" minOccurs="0"/>
+                <xsd:element ref="ns3:OneCMS_Subcategory" minOccurs="0"/>
+                <xsd:element ref="ns3:OneCMS_Category" minOccurs="0"/>
+                <xsd:element ref="ns3:Abstract" minOccurs="0"/>
+              </xsd:all>
+            </xsd:complexType>
+          </xsd:element>
+        </xsd:sequence>
+      </xsd:complexType>
+    </xsd:element>
+  </xsd:schema>
+  <xsd:schema xmlns:xsd="http://www.w3.org/2001/XMLSchema" xmlns:xs="http://www.w3.org/2001/XMLSchema" xmlns:dms="http://schemas.microsoft.com/office/2006/documentManagement/types" xmlns:pc="http://schemas.microsoft.com/office/infopath/2007/PartnerControls" targetNamespace="3e02667f-0271-471b-bd6e-11a2e16def1d" elementFormDefault="qualified">
+    <xsd:import namespace="http://schemas.microsoft.com/office/2006/documentManagement/types"/>
+    <xsd:import namespace="http://schemas.microsoft.com/office/infopath/2007/PartnerControls"/>
+    <xsd:element name="WBDocs_Document_Date" ma:index="3" nillable="true" ma:displayName="Document Date" ma:default="[today]" ma:format="DateTime" ma:internalName="WBDocs_Document_Date" ma:readOnly="false">
+      <xsd:simpleType>
+        <xsd:restriction base="dms:DateTime"/>
+      </xsd:simpleType>
+    </xsd:element>
+    <xsd:element name="WBDocs_Information_Classification" ma:index="4" ma:displayName="Information Classification" ma:default="Official Use Only" ma:format="Dropdown" ma:internalName="WBDocs_Information_Classification" ma:readOnly="false">
+      <xsd:simpleType>
+        <xsd:restriction base="dms:Choice">
+          <xsd:enumeration value="Public"/>
+          <xsd:enumeration value="Official Use Only"/>
+          <xsd:enumeration value="Confidential"/>
+          <xsd:enumeration value="Strictly Confidential"/>
+        </xsd:restriction>
+      </xsd:simpleType>
+    </xsd:element>
+    <xsd:element name="TaxCatchAll" ma:index="6" nillable="true" ma:displayName="Taxonomy Catch All Column" ma:hidden="true" ma:list="{23294d82-1dd5-4075-a150-8b424c5240b8}" ma:internalName="TaxCatchAll" ma:showField="CatchAllData" ma:web="3ba8a3cb-ff0e-46f2-a5ee-dba0189b36dc">
+      <xsd:complexType>
+        <xsd:complexContent>
+          <xsd:extension base="dms:MultiChoiceLookup">
+            <xsd:sequence>
+              <xsd:element name="Value" type="dms:Lookup" maxOccurs="unbounded" minOccurs="0" nillable="true"/>
+            </xsd:sequence>
+          </xsd:extension>
+        </xsd:complexContent>
+      </xsd:complexType>
+    </xsd:element>
+    <xsd:element name="TaxCatchAllLabel" ma:index="7" nillable="true" ma:displayName="Taxonomy Catch All Column1" ma:hidden="true" ma:list="{23294d82-1dd5-4075-a150-8b424c5240b8}" ma:internalName="TaxCatchAllLabel" ma:readOnly="true" ma:showField="CatchAllDataLabel" ma:web="3ba8a3cb-ff0e-46f2-a5ee-dba0189b36dc">
+      <xsd:complexType>
+        <xsd:complexContent>
+          <xsd:extension base="dms:MultiChoiceLookup">
+            <xsd:sequence>
+              <xsd:element name="Value" type="dms:Lookup" maxOccurs="unbounded" minOccurs="0" nillable="true"/>
+            </xsd:sequence>
+          </xsd:extension>
+        </xsd:complexContent>
+      </xsd:complexType>
+    </xsd:element>
+    <xsd:element name="_dlc_DocId" ma:index="10" nillable="true" ma:displayName="Document ID Value" ma:description="The value of the document ID assigned to this item." ma:internalName="_dlc_DocId" ma:readOnly="true">
+      <xsd:simpleType>
+        <xsd:restriction base="dms:Text"/>
+      </xsd:simpleType>
+    </xsd:element>
+    <xsd:element name="_dlc_DocIdUrl" ma:index="11" nillable="true" ma:displayName="Document ID" ma:description="Permanent link to this document." ma:hidden="true" ma:internalName="_dlc_DocIdUrl" ma:readOnly="true">
+      <xsd:complexType>
+        <xsd:complexContent>
+          <xsd:extension base="dms:URL">
+            <xsd:sequence>
+              <xsd:element name="Url" type="dms:ValidUrl" minOccurs="0" nillable="true"/>
+              <xsd:element name="Description" type="xsd:string" nillable="true"/>
+            </xsd:sequence>
+          </xsd:extension>
+        </xsd:complexContent>
+      </xsd:complexType>
+    </xsd:element>
+    <xsd:element name="_dlc_DocIdPersistId" ma:index="12" nillable="true" ma:displayName="Persist ID" ma:description="Keep ID on add." ma:hidden="true" ma:internalName="_dlc_DocIdPersistId" ma:readOnly="true">
+      <xsd:simpleType>
+        <xsd:restriction base="dms:Boolean"/>
+      </xsd:simpleType>
+    </xsd:element>
+    <xsd:element name="WBDocs_Access_To_Info_Exception" ma:index="13" nillable="true" ma:displayName="Access to Info Exception" ma:default="12. Not Assessed" ma:format="Dropdown" ma:internalName="WBDocs_Access_To_Info_Exception">
+      <xsd:simpleType>
+        <xsd:restriction base="dms:Choice">
+          <xsd:enumeration value="1. Personal"/>
+          <xsd:enumeration value="2. Executive Director's Communications"/>
+          <xsd:enumeration value="3. Board Ethics Committee"/>
+          <xsd:enumeration value="4. Attorney-Client Privilege"/>
+          <xsd:enumeration value="5. Security &amp; Safety"/>
+          <xsd:enumeration value="6. Other Disclosure Regimes"/>
+          <xsd:enumeration value="7. Client / Third Party Confidence"/>
+          <xsd:enumeration value="8. Corporate/Administrative"/>
+          <xsd:enumeration value="9. Deliberative"/>
+          <xsd:enumeration value="10a-c. Financial - Forecast/Analysis/Transactions"/>
+          <xsd:enumeration value="10d. Financial - Banking &amp; Billing"/>
+          <xsd:enumeration value="11. Bank's Prerogative to Restrict"/>
+          <xsd:enumeration value="12. Not Assessed"/>
+          <xsd:enumeration value="13. Not Applicable"/>
+          <xsd:enumeration value="Unknown Policy Restriction"/>
+        </xsd:restriction>
+      </xsd:simpleType>
+    </xsd:element>
+    <xsd:element name="o1cb080a3dca4eb8a0fd03c7cc8bf8f7" ma:index="15" nillable="true" ma:taxonomy="true" ma:internalName="o1cb080a3dca4eb8a0fd03c7cc8bf8f7" ma:taxonomyFieldName="WBDocs_Local_Document_Type" ma:displayName="Local Document Type" ma:readOnly="false" ma:default="" ma:fieldId="{81cb080a-3dca-4eb8-a0fd-03c7cc8bf8f7}" ma:taxonomyMulti="true" ma:sspId="2a6c10d7-b926-4fc0-945e-3cbf5049f6bd" ma:termSetId="ec380048-e675-43f7-9194-41567bcb0af6" ma:anchorId="00000000-0000-0000-0000-000000000000" ma:open="false" ma:isKeyword="false">
+      <xsd:complexType>
+        <xsd:sequence>
+          <xsd:element ref="pc:Terms" minOccurs="0" maxOccurs="1"/>
+        </xsd:sequence>
+      </xsd:complexType>
+    </xsd:element>
+    <xsd:element name="i008215bacac45029ee8cafff4c8e93b" ma:index="17" nillable="true" ma:taxonomy="true" ma:internalName="i008215bacac45029ee8cafff4c8e93b" ma:taxonomyFieldName="WBDocs_Originating_Unit" ma:displayName="Originating unit" ma:default="5;#HSJDR|b82b4e50-8b87-486b-adae-4a5ffb2d1593" ma:fieldId="{2008215b-acac-4502-9ee8-cafff4c8e93b}" ma:taxonomyMulti="true" ma:sspId="2a6c10d7-b926-4fc0-945e-3cbf5049f6bd" ma:termSetId="806c0147-d557-463e-8bb0-983f4f318bd5" ma:anchorId="00000000-0000-0000-0000-000000000000" ma:open="false" ma:isKeyword="false">
+      <xsd:complexType>
+        <xsd:sequence>
+          <xsd:element ref="pc:Terms" minOccurs="0" maxOccurs="1"/>
+        </xsd:sequence>
+      </xsd:complexType>
+    </xsd:element>
+    <xsd:element name="OneCMS_Subcategory" ma:index="21" nillable="true" ma:displayName="Subcategory" ma:hidden="true" ma:internalName="OneCMS_Subcategory" ma:readOnly="false">
+      <xsd:simpleType>
+        <xsd:restriction base="dms:Text"/>
+      </xsd:simpleType>
+    </xsd:element>
+    <xsd:element name="OneCMS_Category" ma:index="22" nillable="true" ma:displayName="Category" ma:hidden="true" ma:internalName="OneCMS_Category" ma:readOnly="false">
+      <xsd:simpleType>
+        <xsd:restriction base="dms:Text"/>
+      </xsd:simpleType>
+    </xsd:element>
+    <xsd:element name="Abstract" ma:index="23" nillable="true" ma:displayName="Abstract" ma:hidden="true" ma:internalName="Abstract" ma:readOnly="false">
+      <xsd:simpleType>
+        <xsd:restriction base="dms:Note"/>
+      </xsd:simpleType>
+    </xsd:element>
+  </xsd:schema>
+  <xsd:schema xmlns="http://schemas.openxmlformats.org/package/2006/metadata/core-properties" xmlns:xsd="http://www.w3.org/2001/XMLSchema" xmlns:xsi="http://www.w3.org/2001/XMLSchema-instance" xmlns:dc="http://purl.org/dc/elements/1.1/" xmlns:dcterms="http://purl.org/dc/terms/" xmlns:odoc="http://schemas.microsoft.com/internal/obd" targetNamespace="http://schemas.openxmlformats.org/package/2006/metadata/core-properties" elementFormDefault="qualified" attributeFormDefault="unqualified" blockDefault="#all">
+    <xsd:import namespace="http://purl.org/dc/elements/1.1/" schemaLocation="http://dublincore.org/schemas/xmls/qdc/2003/04/02/dc.xsd"/>
+    <xsd:import namespace="http://purl.org/dc/terms/" schemaLocation="http://dublincore.org/schemas/xmls/qdc/2003/04/02/dcterms.xsd"/>
+    <xsd:element name="coreProperties" type="CT_coreProperties"/>
+    <xsd:complexType name="CT_coreProperties">
+      <xsd:all>
+        <xsd:element ref="dc:creator" minOccurs="0" maxOccurs="1" ma:index="2" ma:displayName="Author"/>
+        <xsd:element ref="dcterms:created" minOccurs="0" maxOccurs="1"/>
+        <xsd:element ref="dc:identifier" minOccurs="0" maxOccurs="1"/>
+        <xsd:element name="contentType" minOccurs="0" maxOccurs="1" type="xsd:string" ma:index="19" ma:displayName="Content Type"/>
+        <xsd:element ref="dc:title" minOccurs="0" maxOccurs="1" ma:index="1" ma:displayName="Title"/>
+        <xsd:element ref="dc:subject" minOccurs="0" maxOccurs="1"/>
+        <xsd:element ref="dc:description" minOccurs="0" maxOccurs="1"/>
+        <xsd:element name="keywords" minOccurs="0" maxOccurs="1" type="xsd:string"/>
+        <xsd:element ref="dc:language" minOccurs="0" maxOccurs="1"/>
+        <xsd:element name="category" minOccurs="0" maxOccurs="1" type="xsd:string"/>
+        <xsd:element name="version" minOccurs="0" maxOccurs="1" type="xsd:string"/>
+        <xsd:element name="revision" minOccurs="0" maxOccurs="1" type="xsd:string">
+          <xsd:annotation>
+            <xsd:documentation>
+                        This value indicates the number of saves or revisions. The application is responsible for updating this value after each revision.
+                    </xsd:documentation>
+          </xsd:annotation>
+        </xsd:element>
+        <xsd:element name="lastModifiedBy" minOccurs="0" maxOccurs="1" type="xsd:string"/>
+        <xsd:element ref="dcterms:modified" minOccurs="0" maxOccurs="1"/>
+        <xsd:element name="contentStatus" minOccurs="0" maxOccurs="1" type="xsd:string"/>
+      </xsd:all>
+    </xsd:complexType>
+  </xsd:schema>
+  <xs:schema xmlns:pc="http://schemas.microsoft.com/office/infopath/2007/PartnerControls" xmlns:xs="http://www.w3.org/2001/XMLSchema" targetNamespace="http://schemas.microsoft.com/office/infopath/2007/PartnerControls" elementFormDefault="qualified" attributeFormDefault="unqualified">
+    <xs:element name="Person">
+      <xs:complexType>
+        <xs:sequence>
+          <xs:element ref="pc:DisplayName" minOccurs="0"/>
+          <xs:element ref="pc:AccountId" minOccurs="0"/>
+          <xs:element ref="pc:AccountType" minOccurs="0"/>
+        </xs:sequence>
+      </xs:complexType>
+    </xs:element>
+    <xs:element name="DisplayName" type="xs:string"/>
+    <xs:element name="AccountId" type="xs:string"/>
+    <xs:element name="AccountType" type="xs:string"/>
+    <xs:element name="BDCAssociatedEntity">
+      <xs:complexType>
+        <xs:sequence>
+          <xs:element ref="pc:BDCEntity" minOccurs="0" maxOccurs="unbounded"/>
+        </xs:sequence>
+        <xs:attribute ref="pc:EntityNamespace"/>
+        <xs:attribute ref="pc:EntityName"/>
+        <xs:attribute ref="pc:SystemInstanceName"/>
+        <xs:attribute ref="pc:AssociationName"/>
+      </xs:complexType>
+    </xs:element>
+    <xs:attribute name="EntityNamespace" type="xs:string"/>
+    <xs:attribute name="EntityName" type="xs:string"/>
+    <xs:attribute name="SystemInstanceName" type="xs:string"/>
+    <xs:attribute name="AssociationName" type="xs:string"/>
+    <xs:element name="BDCEntity">
+      <xs:complexType>
+        <xs:sequence>
+          <xs:element ref="pc:EntityDisplayName" minOccurs="0"/>
+          <xs:element ref="pc:EntityInstanceReference" minOccurs="0"/>
+          <xs:element ref="pc:EntityId1" minOccurs="0"/>
+          <xs:element ref="pc:EntityId2" minOccurs="0"/>
+          <xs:element ref="pc:EntityId3" minOccurs="0"/>
+          <xs:element ref="pc:EntityId4" minOccurs="0"/>
+          <xs:element ref="pc:EntityId5" minOccurs="0"/>
+        </xs:sequence>
+      </xs:complexType>
+    </xs:element>
+    <xs:element name="EntityDisplayName" type="xs:string"/>
+    <xs:element name="EntityInstanceReference" type="xs:string"/>
+    <xs:element name="EntityId1" type="xs:string"/>
+    <xs:element name="EntityId2" type="xs:string"/>
+    <xs:element name="EntityId3" type="xs:string"/>
+    <xs:element name="EntityId4" type="xs:string"/>
+    <xs:element name="EntityId5" type="xs:string"/>
+    <xs:element name="Terms">
+      <xs:complexType>
+        <xs:sequence>
+          <xs:element ref="pc:TermInfo" minOccurs="0" maxOccurs="unbounded"/>
+        </xs:sequence>
+      </xs:complexType>
+    </xs:element>
+    <xs:element name="TermInfo">
+      <xs:complexType>
+        <xs:sequence>
+          <xs:element ref="pc:TermName" minOccurs="0"/>
+          <xs:element ref="pc:TermId" minOccurs="0"/>
+        </xs:sequence>
+      </xs:complexType>
+    </xs:element>
+    <xs:element name="TermName" type="xs:string"/>
+    <xs:element name="TermId" type="xs:string"/>
+  </xs:schema>
+</ct:contentTypeSchema>
+</file>
+
+<file path=customXml/item3.xml><?xml version="1.0" encoding="utf-8"?>
+<?mso-contentType ?>
+<SharedContentType xmlns="Microsoft.SharePoint.Taxonomy.ContentTypeSync" SourceId="2a6c10d7-b926-4fc0-945e-3cbf5049f6bd" ContentTypeId="0x010100F4C63C3BD852AE468EAEFD0E6C57C64F02" PreviousValue="false"/>
+</file>
+
+<file path=customXml/item4.xml><?xml version="1.0" encoding="utf-8"?>
+<?mso-contentType ?>
+<spe:Receivers xmlns:spe="http://schemas.microsoft.com/sharepoint/events"/>
+</file>
+
+<file path=customXml/item5.xml><?xml version="1.0" encoding="utf-8"?>
+<?mso-contentType ?>
+<FormTemplates xmlns="http://schemas.microsoft.com/sharepoint/v3/contenttype/forms">
+  <Display>DocumentLibraryForm</Display>
+  <Edit>DocumentLibraryForm</Edit>
+  <New>DocumentLibraryForm</New>
+</FormTemplates>
+</file>
+
+<file path=customXml/itemProps1.xml><?xml version="1.0" encoding="utf-8"?>
+<ds:datastoreItem xmlns:ds="http://schemas.openxmlformats.org/officeDocument/2006/customXml" ds:itemID="{55F1AE5F-F517-4138-96E6-C1E2644756A1}">
+  <ds:schemaRefs>
+    <ds:schemaRef ds:uri="http://schemas.microsoft.com/office/2006/metadata/properties"/>
+    <ds:schemaRef ds:uri="http://schemas.microsoft.com/office/infopath/2007/PartnerControls"/>
+    <ds:schemaRef ds:uri="3e02667f-0271-471b-bd6e-11a2e16def1d"/>
+  </ds:schemaRefs>
+</ds:datastoreItem>
+</file>
+
+<file path=customXml/itemProps2.xml><?xml version="1.0" encoding="utf-8"?>
+<ds:datastoreItem xmlns:ds="http://schemas.openxmlformats.org/officeDocument/2006/customXml" ds:itemID="{8D229CAA-1809-4795-8548-3AC14F4A5E81}">
+  <ds:schemaRefs>
+    <ds:schemaRef ds:uri="http://schemas.microsoft.com/office/2006/metadata/contentType"/>
+    <ds:schemaRef ds:uri="http://schemas.microsoft.com/office/2006/metadata/properties/metaAttributes"/>
+    <ds:schemaRef ds:uri="http://www.w3.org/2001/XMLSchema"/>
+    <ds:schemaRef ds:uri="http://schemas.microsoft.com/office/2006/metadata/properties"/>
+    <ds:schemaRef ds:uri="3e02667f-0271-471b-bd6e-11a2e16def1d"/>
+    <ds:schemaRef ds:uri="http://schemas.microsoft.com/office/2006/documentManagement/types"/>
+    <ds:schemaRef ds:uri="http://schemas.microsoft.com/office/infopath/2007/PartnerControls"/>
+    <ds:schemaRef ds:uri="http://schemas.openxmlformats.org/package/2006/metadata/core-properties"/>
+    <ds:schemaRef ds:uri="http://purl.org/dc/elements/1.1/"/>
+    <ds:schemaRef ds:uri="http://purl.org/dc/terms/"/>
+    <ds:schemaRef ds:uri="http://schemas.microsoft.com/internal/obd"/>
+  </ds:schemaRefs>
+</ds:datastoreItem>
+</file>
+
+<file path=customXml/itemProps3.xml><?xml version="1.0" encoding="utf-8"?>
+<ds:datastoreItem xmlns:ds="http://schemas.openxmlformats.org/officeDocument/2006/customXml" ds:itemID="{AF449F5D-4A2C-41CD-9060-433E46CA27EB}">
+  <ds:schemaRefs>
+    <ds:schemaRef ds:uri="Microsoft.SharePoint.Taxonomy.ContentTypeSync"/>
+  </ds:schemaRefs>
+</ds:datastoreItem>
+</file>
+
+<file path=customXml/itemProps4.xml><?xml version="1.0" encoding="utf-8"?>
+<ds:datastoreItem xmlns:ds="http://schemas.openxmlformats.org/officeDocument/2006/customXml" ds:itemID="{00ACA054-6F41-4F7A-A88F-C788DBBE5AB6}">
+  <ds:schemaRefs>
+    <ds:schemaRef ds:uri="http://schemas.microsoft.com/sharepoint/events"/>
+  </ds:schemaRefs>
+</ds:datastoreItem>
+</file>
+
+<file path=customXml/itemProps5.xml><?xml version="1.0" encoding="utf-8"?>
+<ds:datastoreItem xmlns:ds="http://schemas.openxmlformats.org/officeDocument/2006/customXml" ds:itemID="{3A6740FD-E7E9-4A03-9D35-DCBDD95B77A5}">
+  <ds:schemaRefs>
+    <ds:schemaRef ds:uri="http://schemas.microsoft.com/sharepoint/v3/contenttype/forms"/>
+  </ds:schemaRefs>
+</ds:datastoreItem>
 </file>
</xml_diff>

<commit_message>
update how map network server file
</commit_message>
<xml_diff>
--- a/Support/A - Guides and Documentation/How Map Network Server.docx
+++ b/Support/A - Guides and Documentation/How Map Network Server.docx
@@ -1,14 +1,19 @@
 
 <file path=word/document.xml><?xml version="1.0" encoding="utf-8"?>
-<w:document xmlns:wpc="http://schemas.microsoft.com/office/word/2010/wordprocessingCanvas" xmlns:cx="http://schemas.microsoft.com/office/drawing/2014/chartex" xmlns:cx1="http://schemas.microsoft.com/office/drawing/2015/9/8/chartex" xmlns:cx2="http://schemas.microsoft.com/office/drawing/2015/10/21/chartex" xmlns:cx3="http://schemas.microsoft.com/office/drawing/2016/5/9/chartex" xmlns:cx4="http://schemas.microsoft.com/office/drawing/2016/5/10/chartex" xmlns:cx5="http://schemas.microsoft.com/office/drawing/2016/5/11/chartex" xmlns:cx6="http://schemas.microsoft.com/office/drawing/2016/5/12/chartex" xmlns:cx7="http://schemas.microsoft.com/office/drawing/2016/5/13/chartex" xmlns:cx8="http://schemas.microsoft.com/office/drawing/2016/5/14/chartex" xmlns:mc="http://schemas.openxmlformats.org/markup-compatibility/2006" xmlns:aink="http://schemas.microsoft.com/office/drawing/2016/ink" xmlns:am3d="http://schemas.microsoft.com/office/drawing/2017/model3d" xmlns:o="urn:schemas-microsoft-com:office:office" xmlns:r="http://schemas.openxmlformats.org/officeDocument/2006/relationships" xmlns:m="http://schemas.openxmlformats.org/officeDocument/2006/math" xmlns:v="urn:schemas-microsoft-com:vml" xmlns:wp14="http://schemas.microsoft.com/office/word/2010/wordprocessingDrawing" xmlns:wp="http://schemas.openxmlformats.org/drawingml/2006/wordprocessingDrawing" xmlns:w10="urn:schemas-microsoft-com:office:word" xmlns:w="http://schemas.openxmlformats.org/wordprocessingml/2006/main" xmlns:w14="http://schemas.microsoft.com/office/word/2010/wordml" xmlns:w15="http://schemas.microsoft.com/office/word/2012/wordml" xmlns:w16cex="http://schemas.microsoft.com/office/word/2018/wordml/cex" xmlns:w16cid="http://schemas.microsoft.com/office/word/2016/wordml/cid" xmlns:w16="http://schemas.microsoft.com/office/word/2018/wordml" xmlns:w16sdtdh="http://schemas.microsoft.com/office/word/2020/wordml/sdtdatahash" xmlns:w16se="http://schemas.microsoft.com/office/word/2015/wordml/symex" xmlns:wpg="http://schemas.microsoft.com/office/word/2010/wordprocessingGroup" xmlns:wpi="http://schemas.microsoft.com/office/word/2010/wordprocessingInk" xmlns:wne="http://schemas.microsoft.com/office/word/2006/wordml" xmlns:wps="http://schemas.microsoft.com/office/word/2010/wordprocessingShape" mc:Ignorable="w14 w15 w16se w16cid w16 w16cex w16sdtdh wp14">
+<w:document xmlns:wpc="http://schemas.microsoft.com/office/word/2010/wordprocessingCanvas" xmlns:cx="http://schemas.microsoft.com/office/drawing/2014/chartex" xmlns:cx1="http://schemas.microsoft.com/office/drawing/2015/9/8/chartex" xmlns:cx2="http://schemas.microsoft.com/office/drawing/2015/10/21/chartex" xmlns:cx3="http://schemas.microsoft.com/office/drawing/2016/5/9/chartex" xmlns:cx4="http://schemas.microsoft.com/office/drawing/2016/5/10/chartex" xmlns:cx5="http://schemas.microsoft.com/office/drawing/2016/5/11/chartex" xmlns:cx6="http://schemas.microsoft.com/office/drawing/2016/5/12/chartex" xmlns:cx7="http://schemas.microsoft.com/office/drawing/2016/5/13/chartex" xmlns:cx8="http://schemas.microsoft.com/office/drawing/2016/5/14/chartex" xmlns:mc="http://schemas.openxmlformats.org/markup-compatibility/2006" xmlns:aink="http://schemas.microsoft.com/office/drawing/2016/ink" xmlns:am3d="http://schemas.microsoft.com/office/drawing/2017/model3d" xmlns:o="urn:schemas-microsoft-com:office:office" xmlns:oel="http://schemas.microsoft.com/office/2019/extlst" xmlns:r="http://schemas.openxmlformats.org/officeDocument/2006/relationships" xmlns:m="http://schemas.openxmlformats.org/officeDocument/2006/math" xmlns:v="urn:schemas-microsoft-com:vml" xmlns:wp14="http://schemas.microsoft.com/office/word/2010/wordprocessingDrawing" xmlns:wp="http://schemas.openxmlformats.org/drawingml/2006/wordprocessingDrawing" xmlns:w10="urn:schemas-microsoft-com:office:word" xmlns:w="http://schemas.openxmlformats.org/wordprocessingml/2006/main" xmlns:w14="http://schemas.microsoft.com/office/word/2010/wordml" xmlns:w15="http://schemas.microsoft.com/office/word/2012/wordml" xmlns:w16cex="http://schemas.microsoft.com/office/word/2018/wordml/cex" xmlns:w16cid="http://schemas.microsoft.com/office/word/2016/wordml/cid" xmlns:w16="http://schemas.microsoft.com/office/word/2018/wordml" xmlns:w16sdtdh="http://schemas.microsoft.com/office/word/2020/wordml/sdtdatahash" xmlns:w16se="http://schemas.microsoft.com/office/word/2015/wordml/symex" xmlns:wpg="http://schemas.microsoft.com/office/word/2010/wordprocessingGroup" xmlns:wpi="http://schemas.microsoft.com/office/word/2010/wordprocessingInk" xmlns:wne="http://schemas.microsoft.com/office/word/2006/wordml" xmlns:wps="http://schemas.microsoft.com/office/word/2010/wordprocessingShape" mc:Ignorable="w14 w15 w16se w16cid w16 w16cex w16sdtdh wp14">
   <w:body>
     <w:p>
       <w:pPr>
         <w:pStyle w:val="Heading1"/>
       </w:pPr>
       <w:r>
-        <w:t>Guide to map a server</w:t>
-      </w:r>
+        <w:t xml:space="preserve">Guide to map a </w:t>
+      </w:r>
+      <w:proofErr w:type="gramStart"/>
+      <w:r>
+        <w:t>server</w:t>
+      </w:r>
+      <w:proofErr w:type="gramEnd"/>
     </w:p>
     <w:p/>
     <w:p>
@@ -298,6 +303,9 @@
         <w:t xml:space="preserve"> – use any letter except G, which is used behind the scenes by IT</w:t>
       </w:r>
       <w:r>
+        <w:t>, we recommend Y for GLD</w:t>
+      </w:r>
+      <w:r>
         <w:t xml:space="preserve">). </w:t>
       </w:r>
     </w:p>
@@ -322,6 +330,9 @@
     <w:p>
       <w:pPr>
         <w:ind w:left="720"/>
+        <w:rPr>
+          <w:rStyle w:val="Hyperlink"/>
+        </w:rPr>
       </w:pPr>
       <w:hyperlink r:id="rId16" w:history="1">
         <w:r>
@@ -331,6 +342,30 @@
           <w:t>\\wbntpcifs\i2d2</w:t>
         </w:r>
       </w:hyperlink>
+    </w:p>
+    <w:p>
+      <w:r>
+        <w:t>Most users, however, will have access only to the public GLD surveys. These users should map</w:t>
+      </w:r>
+      <w:r>
+        <w:t xml:space="preserve"> GLD as:</w:t>
+      </w:r>
+    </w:p>
+    <w:p>
+      <w:pPr>
+        <w:ind w:firstLine="720"/>
+      </w:pPr>
+      <w:hyperlink r:id="rId17" w:history="1">
+        <w:r>
+          <w:rPr>
+            <w:rStyle w:val="Hyperlink"/>
+          </w:rPr>
+          <w:t>\\wbntpcifs\gld\gld-public</w:t>
+        </w:r>
+      </w:hyperlink>
+      <w:r>
+        <w:t xml:space="preserve"> </w:t>
+      </w:r>
     </w:p>
     <w:p>
       <w:r>
@@ -367,7 +402,7 @@
                     </pic:cNvPicPr>
                   </pic:nvPicPr>
                   <pic:blipFill>
-                    <a:blip r:embed="rId17">
+                    <a:blip r:embed="rId18">
                       <a:extLst>
                         <a:ext uri="{28A0092B-C50C-407E-A947-70E740481C1C}">
                           <a14:useLocalDpi xmlns:a14="http://schemas.microsoft.com/office/drawing/2010/main" val="0"/>
@@ -437,7 +472,7 @@
                     <pic:cNvPicPr/>
                   </pic:nvPicPr>
                   <pic:blipFill rotWithShape="1">
-                    <a:blip r:embed="rId18"/>
+                    <a:blip r:embed="rId19"/>
                     <a:srcRect l="2146" r="-1"/>
                     <a:stretch/>
                   </pic:blipFill>
@@ -476,7 +511,7 @@
 </file>
 
 <file path=word/endnotes.xml><?xml version="1.0" encoding="utf-8"?>
-<w:endnotes xmlns:wpc="http://schemas.microsoft.com/office/word/2010/wordprocessingCanvas" xmlns:cx="http://schemas.microsoft.com/office/drawing/2014/chartex" xmlns:cx1="http://schemas.microsoft.com/office/drawing/2015/9/8/chartex" xmlns:cx2="http://schemas.microsoft.com/office/drawing/2015/10/21/chartex" xmlns:cx3="http://schemas.microsoft.com/office/drawing/2016/5/9/chartex" xmlns:cx4="http://schemas.microsoft.com/office/drawing/2016/5/10/chartex" xmlns:cx5="http://schemas.microsoft.com/office/drawing/2016/5/11/chartex" xmlns:cx6="http://schemas.microsoft.com/office/drawing/2016/5/12/chartex" xmlns:cx7="http://schemas.microsoft.com/office/drawing/2016/5/13/chartex" xmlns:cx8="http://schemas.microsoft.com/office/drawing/2016/5/14/chartex" xmlns:mc="http://schemas.openxmlformats.org/markup-compatibility/2006" xmlns:aink="http://schemas.microsoft.com/office/drawing/2016/ink" xmlns:am3d="http://schemas.microsoft.com/office/drawing/2017/model3d" xmlns:o="urn:schemas-microsoft-com:office:office" xmlns:r="http://schemas.openxmlformats.org/officeDocument/2006/relationships" xmlns:m="http://schemas.openxmlformats.org/officeDocument/2006/math" xmlns:v="urn:schemas-microsoft-com:vml" xmlns:wp14="http://schemas.microsoft.com/office/word/2010/wordprocessingDrawing" xmlns:wp="http://schemas.openxmlformats.org/drawingml/2006/wordprocessingDrawing" xmlns:w10="urn:schemas-microsoft-com:office:word" xmlns:w="http://schemas.openxmlformats.org/wordprocessingml/2006/main" xmlns:w14="http://schemas.microsoft.com/office/word/2010/wordml" xmlns:w15="http://schemas.microsoft.com/office/word/2012/wordml" xmlns:w16cex="http://schemas.microsoft.com/office/word/2018/wordml/cex" xmlns:w16cid="http://schemas.microsoft.com/office/word/2016/wordml/cid" xmlns:w16="http://schemas.microsoft.com/office/word/2018/wordml" xmlns:w16sdtdh="http://schemas.microsoft.com/office/word/2020/wordml/sdtdatahash" xmlns:w16se="http://schemas.microsoft.com/office/word/2015/wordml/symex" xmlns:wpg="http://schemas.microsoft.com/office/word/2010/wordprocessingGroup" xmlns:wpi="http://schemas.microsoft.com/office/word/2010/wordprocessingInk" xmlns:wne="http://schemas.microsoft.com/office/word/2006/wordml" xmlns:wps="http://schemas.microsoft.com/office/word/2010/wordprocessingShape" mc:Ignorable="w14 w15 w16se w16cid w16 w16cex w16sdtdh wp14">
+<w:endnotes xmlns:wpc="http://schemas.microsoft.com/office/word/2010/wordprocessingCanvas" xmlns:cx="http://schemas.microsoft.com/office/drawing/2014/chartex" xmlns:cx1="http://schemas.microsoft.com/office/drawing/2015/9/8/chartex" xmlns:cx2="http://schemas.microsoft.com/office/drawing/2015/10/21/chartex" xmlns:cx3="http://schemas.microsoft.com/office/drawing/2016/5/9/chartex" xmlns:cx4="http://schemas.microsoft.com/office/drawing/2016/5/10/chartex" xmlns:cx5="http://schemas.microsoft.com/office/drawing/2016/5/11/chartex" xmlns:cx6="http://schemas.microsoft.com/office/drawing/2016/5/12/chartex" xmlns:cx7="http://schemas.microsoft.com/office/drawing/2016/5/13/chartex" xmlns:cx8="http://schemas.microsoft.com/office/drawing/2016/5/14/chartex" xmlns:mc="http://schemas.openxmlformats.org/markup-compatibility/2006" xmlns:aink="http://schemas.microsoft.com/office/drawing/2016/ink" xmlns:am3d="http://schemas.microsoft.com/office/drawing/2017/model3d" xmlns:o="urn:schemas-microsoft-com:office:office" xmlns:oel="http://schemas.microsoft.com/office/2019/extlst" xmlns:r="http://schemas.openxmlformats.org/officeDocument/2006/relationships" xmlns:m="http://schemas.openxmlformats.org/officeDocument/2006/math" xmlns:v="urn:schemas-microsoft-com:vml" xmlns:wp14="http://schemas.microsoft.com/office/word/2010/wordprocessingDrawing" xmlns:wp="http://schemas.openxmlformats.org/drawingml/2006/wordprocessingDrawing" xmlns:w10="urn:schemas-microsoft-com:office:word" xmlns:w="http://schemas.openxmlformats.org/wordprocessingml/2006/main" xmlns:w14="http://schemas.microsoft.com/office/word/2010/wordml" xmlns:w15="http://schemas.microsoft.com/office/word/2012/wordml" xmlns:w16cex="http://schemas.microsoft.com/office/word/2018/wordml/cex" xmlns:w16cid="http://schemas.microsoft.com/office/word/2016/wordml/cid" xmlns:w16="http://schemas.microsoft.com/office/word/2018/wordml" xmlns:w16sdtdh="http://schemas.microsoft.com/office/word/2020/wordml/sdtdatahash" xmlns:w16se="http://schemas.microsoft.com/office/word/2015/wordml/symex" xmlns:wpg="http://schemas.microsoft.com/office/word/2010/wordprocessingGroup" xmlns:wpi="http://schemas.microsoft.com/office/word/2010/wordprocessingInk" xmlns:wne="http://schemas.microsoft.com/office/word/2006/wordml" xmlns:wps="http://schemas.microsoft.com/office/word/2010/wordprocessingShape" mc:Ignorable="w14 w15 w16se w16cid w16 w16cex w16sdtdh wp14">
   <w:endnote w:type="separator" w:id="-1">
     <w:p>
       <w:pPr>
@@ -508,7 +543,7 @@
 </file>
 
 <file path=word/footnotes.xml><?xml version="1.0" encoding="utf-8"?>
-<w:footnotes xmlns:wpc="http://schemas.microsoft.com/office/word/2010/wordprocessingCanvas" xmlns:cx="http://schemas.microsoft.com/office/drawing/2014/chartex" xmlns:cx1="http://schemas.microsoft.com/office/drawing/2015/9/8/chartex" xmlns:cx2="http://schemas.microsoft.com/office/drawing/2015/10/21/chartex" xmlns:cx3="http://schemas.microsoft.com/office/drawing/2016/5/9/chartex" xmlns:cx4="http://schemas.microsoft.com/office/drawing/2016/5/10/chartex" xmlns:cx5="http://schemas.microsoft.com/office/drawing/2016/5/11/chartex" xmlns:cx6="http://schemas.microsoft.com/office/drawing/2016/5/12/chartex" xmlns:cx7="http://schemas.microsoft.com/office/drawing/2016/5/13/chartex" xmlns:cx8="http://schemas.microsoft.com/office/drawing/2016/5/14/chartex" xmlns:mc="http://schemas.openxmlformats.org/markup-compatibility/2006" xmlns:aink="http://schemas.microsoft.com/office/drawing/2016/ink" xmlns:am3d="http://schemas.microsoft.com/office/drawing/2017/model3d" xmlns:o="urn:schemas-microsoft-com:office:office" xmlns:r="http://schemas.openxmlformats.org/officeDocument/2006/relationships" xmlns:m="http://schemas.openxmlformats.org/officeDocument/2006/math" xmlns:v="urn:schemas-microsoft-com:vml" xmlns:wp14="http://schemas.microsoft.com/office/word/2010/wordprocessingDrawing" xmlns:wp="http://schemas.openxmlformats.org/drawingml/2006/wordprocessingDrawing" xmlns:w10="urn:schemas-microsoft-com:office:word" xmlns:w="http://schemas.openxmlformats.org/wordprocessingml/2006/main" xmlns:w14="http://schemas.microsoft.com/office/word/2010/wordml" xmlns:w15="http://schemas.microsoft.com/office/word/2012/wordml" xmlns:w16cex="http://schemas.microsoft.com/office/word/2018/wordml/cex" xmlns:w16cid="http://schemas.microsoft.com/office/word/2016/wordml/cid" xmlns:w16="http://schemas.microsoft.com/office/word/2018/wordml" xmlns:w16sdtdh="http://schemas.microsoft.com/office/word/2020/wordml/sdtdatahash" xmlns:w16se="http://schemas.microsoft.com/office/word/2015/wordml/symex" xmlns:wpg="http://schemas.microsoft.com/office/word/2010/wordprocessingGroup" xmlns:wpi="http://schemas.microsoft.com/office/word/2010/wordprocessingInk" xmlns:wne="http://schemas.microsoft.com/office/word/2006/wordml" xmlns:wps="http://schemas.microsoft.com/office/word/2010/wordprocessingShape" mc:Ignorable="w14 w15 w16se w16cid w16 w16cex w16sdtdh wp14">
+<w:footnotes xmlns:wpc="http://schemas.microsoft.com/office/word/2010/wordprocessingCanvas" xmlns:cx="http://schemas.microsoft.com/office/drawing/2014/chartex" xmlns:cx1="http://schemas.microsoft.com/office/drawing/2015/9/8/chartex" xmlns:cx2="http://schemas.microsoft.com/office/drawing/2015/10/21/chartex" xmlns:cx3="http://schemas.microsoft.com/office/drawing/2016/5/9/chartex" xmlns:cx4="http://schemas.microsoft.com/office/drawing/2016/5/10/chartex" xmlns:cx5="http://schemas.microsoft.com/office/drawing/2016/5/11/chartex" xmlns:cx6="http://schemas.microsoft.com/office/drawing/2016/5/12/chartex" xmlns:cx7="http://schemas.microsoft.com/office/drawing/2016/5/13/chartex" xmlns:cx8="http://schemas.microsoft.com/office/drawing/2016/5/14/chartex" xmlns:mc="http://schemas.openxmlformats.org/markup-compatibility/2006" xmlns:aink="http://schemas.microsoft.com/office/drawing/2016/ink" xmlns:am3d="http://schemas.microsoft.com/office/drawing/2017/model3d" xmlns:o="urn:schemas-microsoft-com:office:office" xmlns:oel="http://schemas.microsoft.com/office/2019/extlst" xmlns:r="http://schemas.openxmlformats.org/officeDocument/2006/relationships" xmlns:m="http://schemas.openxmlformats.org/officeDocument/2006/math" xmlns:v="urn:schemas-microsoft-com:vml" xmlns:wp14="http://schemas.microsoft.com/office/word/2010/wordprocessingDrawing" xmlns:wp="http://schemas.openxmlformats.org/drawingml/2006/wordprocessingDrawing" xmlns:w10="urn:schemas-microsoft-com:office:word" xmlns:w="http://schemas.openxmlformats.org/wordprocessingml/2006/main" xmlns:w14="http://schemas.microsoft.com/office/word/2010/wordml" xmlns:w15="http://schemas.microsoft.com/office/word/2012/wordml" xmlns:w16cex="http://schemas.microsoft.com/office/word/2018/wordml/cex" xmlns:w16cid="http://schemas.microsoft.com/office/word/2016/wordml/cid" xmlns:w16="http://schemas.microsoft.com/office/word/2018/wordml" xmlns:w16sdtdh="http://schemas.microsoft.com/office/word/2020/wordml/sdtdatahash" xmlns:w16se="http://schemas.microsoft.com/office/word/2015/wordml/symex" xmlns:wpg="http://schemas.microsoft.com/office/word/2010/wordprocessingGroup" xmlns:wpi="http://schemas.microsoft.com/office/word/2010/wordprocessingInk" xmlns:wne="http://schemas.microsoft.com/office/word/2006/wordml" xmlns:wps="http://schemas.microsoft.com/office/word/2010/wordprocessingShape" mc:Ignorable="w14 w15 w16se w16cid w16 w16cex w16sdtdh wp14">
   <w:footnote w:type="separator" w:id="-1">
     <w:p>
       <w:pPr>
@@ -1423,34 +1458,25 @@
 </file>
 
 <file path=customXml/item1.xml><?xml version="1.0" encoding="utf-8"?>
-<p:properties xmlns:p="http://schemas.microsoft.com/office/2006/metadata/properties" xmlns:xsi="http://www.w3.org/2001/XMLSchema-instance" xmlns:pc="http://schemas.microsoft.com/office/infopath/2007/PartnerControls">
-  <documentManagement>
-    <i008215bacac45029ee8cafff4c8e93b xmlns="3e02667f-0271-471b-bd6e-11a2e16def1d">
-      <Terms xmlns="http://schemas.microsoft.com/office/infopath/2007/PartnerControls">
-        <TermInfo xmlns="http://schemas.microsoft.com/office/infopath/2007/PartnerControls">
-          <TermName xmlns="http://schemas.microsoft.com/office/infopath/2007/PartnerControls">HSJDR</TermName>
-          <TermId xmlns="http://schemas.microsoft.com/office/infopath/2007/PartnerControls">b82b4e50-8b87-486b-adae-4a5ffb2d1593</TermId>
-        </TermInfo>
-      </Terms>
-    </i008215bacac45029ee8cafff4c8e93b>
-    <Abstract xmlns="3e02667f-0271-471b-bd6e-11a2e16def1d" xsi:nil="true"/>
-    <WBDocs_Access_To_Info_Exception xmlns="3e02667f-0271-471b-bd6e-11a2e16def1d">12. Not Assessed</WBDocs_Access_To_Info_Exception>
-    <TaxCatchAll xmlns="3e02667f-0271-471b-bd6e-11a2e16def1d">
-      <Value>5</Value>
-      <Value>3</Value>
-    </TaxCatchAll>
-    <o1cb080a3dca4eb8a0fd03c7cc8bf8f7 xmlns="3e02667f-0271-471b-bd6e-11a2e16def1d">
-      <Terms xmlns="http://schemas.microsoft.com/office/infopath/2007/PartnerControls"/>
-    </o1cb080a3dca4eb8a0fd03c7cc8bf8f7>
-    <OneCMS_Subcategory xmlns="3e02667f-0271-471b-bd6e-11a2e16def1d" xsi:nil="true"/>
-    <WBDocs_Information_Classification xmlns="3e02667f-0271-471b-bd6e-11a2e16def1d">Official Use Only</WBDocs_Information_Classification>
-    <OneCMS_Category xmlns="3e02667f-0271-471b-bd6e-11a2e16def1d" xsi:nil="true"/>
-    <WBDocs_Document_Date xmlns="3e02667f-0271-471b-bd6e-11a2e16def1d">2021-09-09T08:50:20+00:00</WBDocs_Document_Date>
-  </documentManagement>
-</p:properties>
+<?mso-contentType ?>
+<FormTemplates xmlns="http://schemas.microsoft.com/sharepoint/v3/contenttype/forms">
+  <Display>DocumentLibraryForm</Display>
+  <Edit>DocumentLibraryForm</Edit>
+  <New>DocumentLibraryForm</New>
+</FormTemplates>
 </file>
 
 <file path=customXml/item2.xml><?xml version="1.0" encoding="utf-8"?>
+<?mso-contentType ?>
+<spe:Receivers xmlns:spe="http://schemas.microsoft.com/sharepoint/events"/>
+</file>
+
+<file path=customXml/item3.xml><?xml version="1.0" encoding="utf-8"?>
+<?mso-contentType ?>
+<SharedContentType xmlns="Microsoft.SharePoint.Taxonomy.ContentTypeSync" SourceId="2a6c10d7-b926-4fc0-945e-3cbf5049f6bd" ContentTypeId="0x010100F4C63C3BD852AE468EAEFD0E6C57C64F02" PreviousValue="false"/>
+</file>
+
+<file path=customXml/item4.xml><?xml version="1.0" encoding="utf-8"?>
 <ct:contentTypeSchema xmlns:ct="http://schemas.microsoft.com/office/2006/metadata/contentType" xmlns:ma="http://schemas.microsoft.com/office/2006/metadata/properties/metaAttributes" ct:_="" ma:_="" ma:contentTypeName="WBDocument" ma:contentTypeID="0x010100F4C63C3BD852AE468EAEFD0E6C57C64F020023FF955149D2434D9634B069E3D44A42" ma:contentTypeVersion="49" ma:contentTypeDescription="" ma:contentTypeScope="" ma:versionID="765f642684fa63bc1b9312c368d0b6a5">
   <xsd:schema xmlns:xsd="http://www.w3.org/2001/XMLSchema" xmlns:xs="http://www.w3.org/2001/XMLSchema" xmlns:p="http://schemas.microsoft.com/office/2006/metadata/properties" xmlns:ns3="3e02667f-0271-471b-bd6e-11a2e16def1d" targetNamespace="http://schemas.microsoft.com/office/2006/metadata/properties" ma:root="true" ma:fieldsID="e953fe045711556fedbcbd575ad79d22" ns3:_="">
     <xsd:import namespace="3e02667f-0271-471b-bd6e-11a2e16def1d"/>
@@ -1692,36 +1718,59 @@
 </ct:contentTypeSchema>
 </file>
 
-<file path=customXml/item3.xml><?xml version="1.0" encoding="utf-8"?>
-<?mso-contentType ?>
-<SharedContentType xmlns="Microsoft.SharePoint.Taxonomy.ContentTypeSync" SourceId="2a6c10d7-b926-4fc0-945e-3cbf5049f6bd" ContentTypeId="0x010100F4C63C3BD852AE468EAEFD0E6C57C64F02" PreviousValue="false"/>
-</file>
-
-<file path=customXml/item4.xml><?xml version="1.0" encoding="utf-8"?>
-<?mso-contentType ?>
-<spe:Receivers xmlns:spe="http://schemas.microsoft.com/sharepoint/events"/>
-</file>
-
 <file path=customXml/item5.xml><?xml version="1.0" encoding="utf-8"?>
-<?mso-contentType ?>
-<FormTemplates xmlns="http://schemas.microsoft.com/sharepoint/v3/contenttype/forms">
-  <Display>DocumentLibraryForm</Display>
-  <Edit>DocumentLibraryForm</Edit>
-  <New>DocumentLibraryForm</New>
-</FormTemplates>
+<p:properties xmlns:p="http://schemas.microsoft.com/office/2006/metadata/properties" xmlns:xsi="http://www.w3.org/2001/XMLSchema-instance" xmlns:pc="http://schemas.microsoft.com/office/infopath/2007/PartnerControls">
+  <documentManagement>
+    <i008215bacac45029ee8cafff4c8e93b xmlns="3e02667f-0271-471b-bd6e-11a2e16def1d">
+      <Terms xmlns="http://schemas.microsoft.com/office/infopath/2007/PartnerControls">
+        <TermInfo xmlns="http://schemas.microsoft.com/office/infopath/2007/PartnerControls">
+          <TermName xmlns="http://schemas.microsoft.com/office/infopath/2007/PartnerControls">HSJDR</TermName>
+          <TermId xmlns="http://schemas.microsoft.com/office/infopath/2007/PartnerControls">b82b4e50-8b87-486b-adae-4a5ffb2d1593</TermId>
+        </TermInfo>
+      </Terms>
+    </i008215bacac45029ee8cafff4c8e93b>
+    <Abstract xmlns="3e02667f-0271-471b-bd6e-11a2e16def1d" xsi:nil="true"/>
+    <WBDocs_Access_To_Info_Exception xmlns="3e02667f-0271-471b-bd6e-11a2e16def1d">12. Not Assessed</WBDocs_Access_To_Info_Exception>
+    <TaxCatchAll xmlns="3e02667f-0271-471b-bd6e-11a2e16def1d">
+      <Value>5</Value>
+      <Value>3</Value>
+    </TaxCatchAll>
+    <o1cb080a3dca4eb8a0fd03c7cc8bf8f7 xmlns="3e02667f-0271-471b-bd6e-11a2e16def1d">
+      <Terms xmlns="http://schemas.microsoft.com/office/infopath/2007/PartnerControls"/>
+    </o1cb080a3dca4eb8a0fd03c7cc8bf8f7>
+    <OneCMS_Subcategory xmlns="3e02667f-0271-471b-bd6e-11a2e16def1d" xsi:nil="true"/>
+    <WBDocs_Information_Classification xmlns="3e02667f-0271-471b-bd6e-11a2e16def1d">Official Use Only</WBDocs_Information_Classification>
+    <OneCMS_Category xmlns="3e02667f-0271-471b-bd6e-11a2e16def1d" xsi:nil="true"/>
+    <WBDocs_Document_Date xmlns="3e02667f-0271-471b-bd6e-11a2e16def1d">2021-09-09T08:50:20+00:00</WBDocs_Document_Date>
+  </documentManagement>
+</p:properties>
 </file>
 
 <file path=customXml/itemProps1.xml><?xml version="1.0" encoding="utf-8"?>
-<ds:datastoreItem xmlns:ds="http://schemas.openxmlformats.org/officeDocument/2006/customXml" ds:itemID="{55F1AE5F-F517-4138-96E6-C1E2644756A1}">
+<ds:datastoreItem xmlns:ds="http://schemas.openxmlformats.org/officeDocument/2006/customXml" ds:itemID="{3A6740FD-E7E9-4A03-9D35-DCBDD95B77A5}">
   <ds:schemaRefs>
-    <ds:schemaRef ds:uri="http://schemas.microsoft.com/office/2006/metadata/properties"/>
-    <ds:schemaRef ds:uri="http://schemas.microsoft.com/office/infopath/2007/PartnerControls"/>
-    <ds:schemaRef ds:uri="3e02667f-0271-471b-bd6e-11a2e16def1d"/>
+    <ds:schemaRef ds:uri="http://schemas.microsoft.com/sharepoint/v3/contenttype/forms"/>
   </ds:schemaRefs>
 </ds:datastoreItem>
 </file>
 
 <file path=customXml/itemProps2.xml><?xml version="1.0" encoding="utf-8"?>
+<ds:datastoreItem xmlns:ds="http://schemas.openxmlformats.org/officeDocument/2006/customXml" ds:itemID="{00ACA054-6F41-4F7A-A88F-C788DBBE5AB6}">
+  <ds:schemaRefs>
+    <ds:schemaRef ds:uri="http://schemas.microsoft.com/sharepoint/events"/>
+  </ds:schemaRefs>
+</ds:datastoreItem>
+</file>
+
+<file path=customXml/itemProps3.xml><?xml version="1.0" encoding="utf-8"?>
+<ds:datastoreItem xmlns:ds="http://schemas.openxmlformats.org/officeDocument/2006/customXml" ds:itemID="{AF449F5D-4A2C-41CD-9060-433E46CA27EB}">
+  <ds:schemaRefs>
+    <ds:schemaRef ds:uri="Microsoft.SharePoint.Taxonomy.ContentTypeSync"/>
+  </ds:schemaRefs>
+</ds:datastoreItem>
+</file>
+
+<file path=customXml/itemProps4.xml><?xml version="1.0" encoding="utf-8"?>
 <ds:datastoreItem xmlns:ds="http://schemas.openxmlformats.org/officeDocument/2006/customXml" ds:itemID="{8D229CAA-1809-4795-8548-3AC14F4A5E81}">
   <ds:schemaRefs>
     <ds:schemaRef ds:uri="http://schemas.microsoft.com/office/2006/metadata/contentType"/>
@@ -1739,26 +1788,12 @@
 </ds:datastoreItem>
 </file>
 
-<file path=customXml/itemProps3.xml><?xml version="1.0" encoding="utf-8"?>
-<ds:datastoreItem xmlns:ds="http://schemas.openxmlformats.org/officeDocument/2006/customXml" ds:itemID="{AF449F5D-4A2C-41CD-9060-433E46CA27EB}">
+<file path=customXml/itemProps5.xml><?xml version="1.0" encoding="utf-8"?>
+<ds:datastoreItem xmlns:ds="http://schemas.openxmlformats.org/officeDocument/2006/customXml" ds:itemID="{55F1AE5F-F517-4138-96E6-C1E2644756A1}">
   <ds:schemaRefs>
-    <ds:schemaRef ds:uri="Microsoft.SharePoint.Taxonomy.ContentTypeSync"/>
-  </ds:schemaRefs>
-</ds:datastoreItem>
-</file>
-
-<file path=customXml/itemProps4.xml><?xml version="1.0" encoding="utf-8"?>
-<ds:datastoreItem xmlns:ds="http://schemas.openxmlformats.org/officeDocument/2006/customXml" ds:itemID="{00ACA054-6F41-4F7A-A88F-C788DBBE5AB6}">
-  <ds:schemaRefs>
-    <ds:schemaRef ds:uri="http://schemas.microsoft.com/sharepoint/events"/>
-  </ds:schemaRefs>
-</ds:datastoreItem>
-</file>
-
-<file path=customXml/itemProps5.xml><?xml version="1.0" encoding="utf-8"?>
-<ds:datastoreItem xmlns:ds="http://schemas.openxmlformats.org/officeDocument/2006/customXml" ds:itemID="{3A6740FD-E7E9-4A03-9D35-DCBDD95B77A5}">
-  <ds:schemaRefs>
-    <ds:schemaRef ds:uri="http://schemas.microsoft.com/sharepoint/v3/contenttype/forms"/>
+    <ds:schemaRef ds:uri="http://schemas.microsoft.com/office/2006/metadata/properties"/>
+    <ds:schemaRef ds:uri="http://schemas.microsoft.com/office/infopath/2007/PartnerControls"/>
+    <ds:schemaRef ds:uri="3e02667f-0271-471b-bd6e-11a2e16def1d"/>
   </ds:schemaRefs>
 </ds:datastoreItem>
 </file>
</xml_diff>